<commit_message>
header lines are splited by ":" for the first and second column of the table
</commit_message>
<xml_diff>
--- a/src/org/roiderh/machinetoolconfsheet/resources/base_document.docx
+++ b/src/org/roiderh/machinetoolconfsheet/resources/base_document.docx
@@ -16,7 +16,7 @@
       <w:tblPr>
         <w:tblW w:w="9360" w:type="dxa"/>
         <w:jc w:val="left"/>
-        <w:tblInd w:w="64" w:type="dxa"/>
+        <w:tblInd w:w="50" w:type="dxa"/>
         <w:tblBorders>
           <w:top w:val="single" w:sz="6" w:space="0" w:color="000001"/>
           <w:left w:val="single" w:sz="6" w:space="0" w:color="000001"/>
@@ -27,7 +27,7 @@
         </w:tblBorders>
         <w:tblCellMar>
           <w:top w:w="0" w:type="dxa"/>
-          <w:left w:w="51" w:type="dxa"/>
+          <w:left w:w="35" w:type="dxa"/>
           <w:bottom w:w="0" w:type="dxa"/>
           <w:right w:w="108" w:type="dxa"/>
         </w:tblCellMar>
@@ -51,7 +51,7 @@
             </w:tcBorders>
             <w:shd w:fill="auto" w:val="clear"/>
             <w:tcMar>
-              <w:left w:w="51" w:type="dxa"/>
+              <w:left w:w="35" w:type="dxa"/>
             </w:tcMar>
           </w:tcPr>
           <w:p>
@@ -77,7 +77,7 @@
             </w:tcBorders>
             <w:shd w:fill="auto" w:val="clear"/>
             <w:tcMar>
-              <w:left w:w="51" w:type="dxa"/>
+              <w:left w:w="35" w:type="dxa"/>
             </w:tcMar>
           </w:tcPr>
           <w:p>
@@ -97,7 +97,6 @@
           <w:tcPr>
             <w:tcW w:w="1365" w:type="dxa"/>
             <w:tcBorders>
-              <w:top w:val="single" w:sz="6" w:space="0" w:color="000001"/>
               <w:left w:val="single" w:sz="6" w:space="0" w:color="000001"/>
               <w:bottom w:val="single" w:sz="6" w:space="0" w:color="000001"/>
               <w:right w:val="single" w:sz="6" w:space="0" w:color="000001"/>
@@ -106,7 +105,7 @@
             </w:tcBorders>
             <w:shd w:fill="auto" w:val="clear"/>
             <w:tcMar>
-              <w:left w:w="51" w:type="dxa"/>
+              <w:left w:w="35" w:type="dxa"/>
             </w:tcMar>
           </w:tcPr>
           <w:p>
@@ -123,7 +122,6 @@
           <w:tcPr>
             <w:tcW w:w="7994" w:type="dxa"/>
             <w:tcBorders>
-              <w:top w:val="single" w:sz="6" w:space="0" w:color="000001"/>
               <w:left w:val="single" w:sz="6" w:space="0" w:color="000001"/>
               <w:bottom w:val="single" w:sz="6" w:space="0" w:color="000001"/>
               <w:right w:val="single" w:sz="6" w:space="0" w:color="000001"/>
@@ -132,227 +130,7 @@
             </w:tcBorders>
             <w:shd w:fill="auto" w:val="clear"/>
             <w:tcMar>
-              <w:left w:w="51" w:type="dxa"/>
-            </w:tcMar>
-          </w:tcPr>
-          <w:p>
-            <w:pPr>
-              <w:pStyle w:val="Normal"/>
-              <w:rPr/>
-            </w:pPr>
-            <w:r>
-              <w:rPr/>
-            </w:r>
-          </w:p>
-        </w:tc>
-      </w:tr>
-      <w:tr>
-        <w:trPr/>
-        <w:tc>
-          <w:tcPr>
-            <w:tcW w:w="1365" w:type="dxa"/>
-            <w:tcBorders>
-              <w:top w:val="single" w:sz="6" w:space="0" w:color="000001"/>
-              <w:left w:val="single" w:sz="6" w:space="0" w:color="000001"/>
-              <w:bottom w:val="single" w:sz="6" w:space="0" w:color="000001"/>
-              <w:right w:val="single" w:sz="6" w:space="0" w:color="000001"/>
-              <w:insideH w:val="single" w:sz="6" w:space="0" w:color="000001"/>
-              <w:insideV w:val="single" w:sz="6" w:space="0" w:color="000001"/>
-            </w:tcBorders>
-            <w:shd w:fill="auto" w:val="clear"/>
-            <w:tcMar>
-              <w:left w:w="51" w:type="dxa"/>
-            </w:tcMar>
-          </w:tcPr>
-          <w:p>
-            <w:pPr>
-              <w:pStyle w:val="Normal"/>
-              <w:rPr/>
-            </w:pPr>
-            <w:r>
-              <w:rPr/>
-            </w:r>
-          </w:p>
-        </w:tc>
-        <w:tc>
-          <w:tcPr>
-            <w:tcW w:w="7994" w:type="dxa"/>
-            <w:tcBorders>
-              <w:top w:val="single" w:sz="6" w:space="0" w:color="000001"/>
-              <w:left w:val="single" w:sz="6" w:space="0" w:color="000001"/>
-              <w:bottom w:val="single" w:sz="6" w:space="0" w:color="000001"/>
-              <w:right w:val="single" w:sz="6" w:space="0" w:color="000001"/>
-              <w:insideH w:val="single" w:sz="6" w:space="0" w:color="000001"/>
-              <w:insideV w:val="single" w:sz="6" w:space="0" w:color="000001"/>
-            </w:tcBorders>
-            <w:shd w:fill="auto" w:val="clear"/>
-            <w:tcMar>
-              <w:left w:w="51" w:type="dxa"/>
-            </w:tcMar>
-          </w:tcPr>
-          <w:p>
-            <w:pPr>
-              <w:pStyle w:val="Normal"/>
-              <w:rPr/>
-            </w:pPr>
-            <w:r>
-              <w:rPr/>
-            </w:r>
-          </w:p>
-        </w:tc>
-      </w:tr>
-      <w:tr>
-        <w:trPr/>
-        <w:tc>
-          <w:tcPr>
-            <w:tcW w:w="1365" w:type="dxa"/>
-            <w:tcBorders>
-              <w:top w:val="single" w:sz="6" w:space="0" w:color="000001"/>
-              <w:left w:val="single" w:sz="6" w:space="0" w:color="000001"/>
-              <w:bottom w:val="single" w:sz="6" w:space="0" w:color="000001"/>
-              <w:right w:val="single" w:sz="6" w:space="0" w:color="000001"/>
-              <w:insideH w:val="single" w:sz="6" w:space="0" w:color="000001"/>
-              <w:insideV w:val="single" w:sz="6" w:space="0" w:color="000001"/>
-            </w:tcBorders>
-            <w:shd w:fill="auto" w:val="clear"/>
-            <w:tcMar>
-              <w:left w:w="51" w:type="dxa"/>
-            </w:tcMar>
-          </w:tcPr>
-          <w:p>
-            <w:pPr>
-              <w:pStyle w:val="Normal"/>
-              <w:rPr/>
-            </w:pPr>
-            <w:r>
-              <w:rPr/>
-            </w:r>
-          </w:p>
-        </w:tc>
-        <w:tc>
-          <w:tcPr>
-            <w:tcW w:w="7994" w:type="dxa"/>
-            <w:tcBorders>
-              <w:top w:val="single" w:sz="6" w:space="0" w:color="000001"/>
-              <w:left w:val="single" w:sz="6" w:space="0" w:color="000001"/>
-              <w:bottom w:val="single" w:sz="6" w:space="0" w:color="000001"/>
-              <w:right w:val="single" w:sz="6" w:space="0" w:color="000001"/>
-              <w:insideH w:val="single" w:sz="6" w:space="0" w:color="000001"/>
-              <w:insideV w:val="single" w:sz="6" w:space="0" w:color="000001"/>
-            </w:tcBorders>
-            <w:shd w:fill="auto" w:val="clear"/>
-            <w:tcMar>
-              <w:left w:w="51" w:type="dxa"/>
-            </w:tcMar>
-          </w:tcPr>
-          <w:p>
-            <w:pPr>
-              <w:pStyle w:val="Normal"/>
-              <w:rPr/>
-            </w:pPr>
-            <w:r>
-              <w:rPr/>
-            </w:r>
-          </w:p>
-        </w:tc>
-      </w:tr>
-      <w:tr>
-        <w:trPr/>
-        <w:tc>
-          <w:tcPr>
-            <w:tcW w:w="1365" w:type="dxa"/>
-            <w:tcBorders>
-              <w:top w:val="single" w:sz="6" w:space="0" w:color="000001"/>
-              <w:left w:val="single" w:sz="6" w:space="0" w:color="000001"/>
-              <w:bottom w:val="single" w:sz="6" w:space="0" w:color="000001"/>
-              <w:right w:val="single" w:sz="6" w:space="0" w:color="000001"/>
-              <w:insideH w:val="single" w:sz="6" w:space="0" w:color="000001"/>
-              <w:insideV w:val="single" w:sz="6" w:space="0" w:color="000001"/>
-            </w:tcBorders>
-            <w:shd w:fill="auto" w:val="clear"/>
-            <w:tcMar>
-              <w:left w:w="51" w:type="dxa"/>
-            </w:tcMar>
-          </w:tcPr>
-          <w:p>
-            <w:pPr>
-              <w:pStyle w:val="Normal"/>
-              <w:rPr/>
-            </w:pPr>
-            <w:r>
-              <w:rPr/>
-            </w:r>
-          </w:p>
-        </w:tc>
-        <w:tc>
-          <w:tcPr>
-            <w:tcW w:w="7994" w:type="dxa"/>
-            <w:tcBorders>
-              <w:top w:val="single" w:sz="6" w:space="0" w:color="000001"/>
-              <w:left w:val="single" w:sz="6" w:space="0" w:color="000001"/>
-              <w:bottom w:val="single" w:sz="6" w:space="0" w:color="000001"/>
-              <w:right w:val="single" w:sz="6" w:space="0" w:color="000001"/>
-              <w:insideH w:val="single" w:sz="6" w:space="0" w:color="000001"/>
-              <w:insideV w:val="single" w:sz="6" w:space="0" w:color="000001"/>
-            </w:tcBorders>
-            <w:shd w:fill="auto" w:val="clear"/>
-            <w:tcMar>
-              <w:left w:w="51" w:type="dxa"/>
-            </w:tcMar>
-          </w:tcPr>
-          <w:p>
-            <w:pPr>
-              <w:pStyle w:val="Normal"/>
-              <w:rPr/>
-            </w:pPr>
-            <w:r>
-              <w:rPr/>
-            </w:r>
-          </w:p>
-        </w:tc>
-      </w:tr>
-      <w:tr>
-        <w:trPr/>
-        <w:tc>
-          <w:tcPr>
-            <w:tcW w:w="1365" w:type="dxa"/>
-            <w:tcBorders>
-              <w:top w:val="single" w:sz="6" w:space="0" w:color="000001"/>
-              <w:left w:val="single" w:sz="6" w:space="0" w:color="000001"/>
-              <w:bottom w:val="single" w:sz="6" w:space="0" w:color="000001"/>
-              <w:right w:val="single" w:sz="6" w:space="0" w:color="000001"/>
-              <w:insideH w:val="single" w:sz="6" w:space="0" w:color="000001"/>
-              <w:insideV w:val="single" w:sz="6" w:space="0" w:color="000001"/>
-            </w:tcBorders>
-            <w:shd w:fill="auto" w:val="clear"/>
-            <w:tcMar>
-              <w:left w:w="51" w:type="dxa"/>
-            </w:tcMar>
-          </w:tcPr>
-          <w:p>
-            <w:pPr>
-              <w:pStyle w:val="Normal"/>
-              <w:rPr/>
-            </w:pPr>
-            <w:r>
-              <w:rPr/>
-            </w:r>
-          </w:p>
-        </w:tc>
-        <w:tc>
-          <w:tcPr>
-            <w:tcW w:w="7994" w:type="dxa"/>
-            <w:tcBorders>
-              <w:top w:val="single" w:sz="6" w:space="0" w:color="000001"/>
-              <w:left w:val="single" w:sz="6" w:space="0" w:color="000001"/>
-              <w:bottom w:val="single" w:sz="6" w:space="0" w:color="000001"/>
-              <w:right w:val="single" w:sz="6" w:space="0" w:color="000001"/>
-              <w:insideH w:val="single" w:sz="6" w:space="0" w:color="000001"/>
-              <w:insideV w:val="single" w:sz="6" w:space="0" w:color="000001"/>
-            </w:tcBorders>
-            <w:shd w:fill="auto" w:val="clear"/>
-            <w:tcMar>
-              <w:left w:w="51" w:type="dxa"/>
+              <w:left w:w="35" w:type="dxa"/>
             </w:tcMar>
           </w:tcPr>
           <w:p>
@@ -380,7 +158,7 @@
       <w:tblPr>
         <w:tblW w:w="9360" w:type="dxa"/>
         <w:jc w:val="left"/>
-        <w:tblInd w:w="43" w:type="dxa"/>
+        <w:tblInd w:w="38" w:type="dxa"/>
         <w:tblBorders>
           <w:top w:val="single" w:sz="2" w:space="0" w:color="000001"/>
           <w:left w:val="single" w:sz="2" w:space="0" w:color="000001"/>
@@ -389,7 +167,7 @@
         </w:tblBorders>
         <w:tblCellMar>
           <w:top w:w="55" w:type="dxa"/>
-          <w:left w:w="39" w:type="dxa"/>
+          <w:left w:w="33" w:type="dxa"/>
           <w:bottom w:w="55" w:type="dxa"/>
           <w:right w:w="55" w:type="dxa"/>
         </w:tblCellMar>
@@ -411,7 +189,7 @@
             </w:tcBorders>
             <w:shd w:fill="auto" w:val="clear"/>
             <w:tcMar>
-              <w:left w:w="39" w:type="dxa"/>
+              <w:left w:w="33" w:type="dxa"/>
             </w:tcMar>
           </w:tcPr>
           <w:p>
@@ -445,7 +223,7 @@
             </w:tcBorders>
             <w:shd w:fill="auto" w:val="clear"/>
             <w:tcMar>
-              <w:left w:w="39" w:type="dxa"/>
+              <w:left w:w="33" w:type="dxa"/>
             </w:tcMar>
           </w:tcPr>
           <w:p>

</xml_diff>

<commit_message>
improve the output of the header table, try to draw the borders of the Tool table, no success.
</commit_message>
<xml_diff>
--- a/src/org/roiderh/machinetoolconfsheet/resources/base_document.docx
+++ b/src/org/roiderh/machinetoolconfsheet/resources/base_document.docx
@@ -16,7 +16,7 @@
       <w:tblPr>
         <w:tblW w:w="9360" w:type="dxa"/>
         <w:jc w:val="left"/>
-        <w:tblInd w:w="50" w:type="dxa"/>
+        <w:tblInd w:w="34" w:type="dxa"/>
         <w:tblBorders>
           <w:top w:val="single" w:sz="6" w:space="0" w:color="000001"/>
           <w:left w:val="single" w:sz="6" w:space="0" w:color="000001"/>
@@ -27,7 +27,7 @@
         </w:tblBorders>
         <w:tblCellMar>
           <w:top w:w="0" w:type="dxa"/>
-          <w:left w:w="35" w:type="dxa"/>
+          <w:left w:w="19" w:type="dxa"/>
           <w:bottom w:w="0" w:type="dxa"/>
           <w:right w:w="108" w:type="dxa"/>
         </w:tblCellMar>
@@ -51,7 +51,7 @@
             </w:tcBorders>
             <w:shd w:fill="auto" w:val="clear"/>
             <w:tcMar>
-              <w:left w:w="35" w:type="dxa"/>
+              <w:left w:w="19" w:type="dxa"/>
             </w:tcMar>
           </w:tcPr>
           <w:p>
@@ -77,7 +77,7 @@
             </w:tcBorders>
             <w:shd w:fill="auto" w:val="clear"/>
             <w:tcMar>
-              <w:left w:w="35" w:type="dxa"/>
+              <w:left w:w="19" w:type="dxa"/>
             </w:tcMar>
           </w:tcPr>
           <w:p>
@@ -97,6 +97,7 @@
           <w:tcPr>
             <w:tcW w:w="1365" w:type="dxa"/>
             <w:tcBorders>
+              <w:top w:val="single" w:sz="6" w:space="0" w:color="000001"/>
               <w:left w:val="single" w:sz="6" w:space="0" w:color="000001"/>
               <w:bottom w:val="single" w:sz="6" w:space="0" w:color="000001"/>
               <w:right w:val="single" w:sz="6" w:space="0" w:color="000001"/>
@@ -105,7 +106,7 @@
             </w:tcBorders>
             <w:shd w:fill="auto" w:val="clear"/>
             <w:tcMar>
-              <w:left w:w="35" w:type="dxa"/>
+              <w:left w:w="19" w:type="dxa"/>
             </w:tcMar>
           </w:tcPr>
           <w:p>
@@ -122,6 +123,7 @@
           <w:tcPr>
             <w:tcW w:w="7994" w:type="dxa"/>
             <w:tcBorders>
+              <w:top w:val="single" w:sz="6" w:space="0" w:color="000001"/>
               <w:left w:val="single" w:sz="6" w:space="0" w:color="000001"/>
               <w:bottom w:val="single" w:sz="6" w:space="0" w:color="000001"/>
               <w:right w:val="single" w:sz="6" w:space="0" w:color="000001"/>
@@ -130,7 +132,7 @@
             </w:tcBorders>
             <w:shd w:fill="auto" w:val="clear"/>
             <w:tcMar>
-              <w:left w:w="35" w:type="dxa"/>
+              <w:left w:w="19" w:type="dxa"/>
             </w:tcMar>
           </w:tcPr>
           <w:p>
@@ -158,7 +160,7 @@
       <w:tblPr>
         <w:tblW w:w="9360" w:type="dxa"/>
         <w:jc w:val="left"/>
-        <w:tblInd w:w="38" w:type="dxa"/>
+        <w:tblInd w:w="32" w:type="dxa"/>
         <w:tblBorders>
           <w:top w:val="single" w:sz="2" w:space="0" w:color="000001"/>
           <w:left w:val="single" w:sz="2" w:space="0" w:color="000001"/>
@@ -166,10 +168,10 @@
           <w:insideH w:val="single" w:sz="2" w:space="0" w:color="000001"/>
         </w:tblBorders>
         <w:tblCellMar>
-          <w:top w:w="55" w:type="dxa"/>
-          <w:left w:w="33" w:type="dxa"/>
-          <w:bottom w:w="55" w:type="dxa"/>
-          <w:right w:w="55" w:type="dxa"/>
+          <w:top w:w="57" w:type="dxa"/>
+          <w:left w:w="25" w:type="dxa"/>
+          <w:bottom w:w="57" w:type="dxa"/>
+          <w:right w:w="57" w:type="dxa"/>
         </w:tblCellMar>
       </w:tblPr>
       <w:tblGrid>
@@ -189,7 +191,7 @@
             </w:tcBorders>
             <w:shd w:fill="auto" w:val="clear"/>
             <w:tcMar>
-              <w:left w:w="33" w:type="dxa"/>
+              <w:left w:w="25" w:type="dxa"/>
             </w:tcMar>
           </w:tcPr>
           <w:p>
@@ -223,7 +225,7 @@
             </w:tcBorders>
             <w:shd w:fill="auto" w:val="clear"/>
             <w:tcMar>
-              <w:left w:w="33" w:type="dxa"/>
+              <w:left w:w="25" w:type="dxa"/>
             </w:tcMar>
           </w:tcPr>
           <w:p>
@@ -371,5 +373,19 @@
     <w:pPr/>
     <w:rPr/>
   </w:style>
+  <w:style w:type="paragraph" w:styleId="Tabelleninhalt1">
+    <w:name w:val="Tabelleninhalt"/>
+    <w:basedOn w:val="Normal"/>
+    <w:qFormat/>
+    <w:pPr/>
+    <w:rPr/>
+  </w:style>
+  <w:style w:type="paragraph" w:styleId="Tabellenberschrift1">
+    <w:name w:val="Tabellenüberschrift"/>
+    <w:basedOn w:val="Tabelleninhalt1"/>
+    <w:qFormat/>
+    <w:pPr/>
+    <w:rPr/>
+  </w:style>
 </w:styles>
 </file>
</xml_diff>

<commit_message>
make the header table more compact.
</commit_message>
<xml_diff>
--- a/src/org/roiderh/machinetoolconfsheet/resources/base_document.docx
+++ b/src/org/roiderh/machinetoolconfsheet/resources/base_document.docx
@@ -16,7 +16,7 @@
       <w:tblPr>
         <w:tblW w:w="9360" w:type="dxa"/>
         <w:jc w:val="left"/>
-        <w:tblInd w:w="34" w:type="dxa"/>
+        <w:tblInd w:w="26" w:type="dxa"/>
         <w:tblBorders>
           <w:top w:val="single" w:sz="6" w:space="0" w:color="000001"/>
           <w:left w:val="single" w:sz="6" w:space="0" w:color="000001"/>
@@ -27,7 +27,7 @@
         </w:tblBorders>
         <w:tblCellMar>
           <w:top w:w="0" w:type="dxa"/>
-          <w:left w:w="19" w:type="dxa"/>
+          <w:left w:w="11" w:type="dxa"/>
           <w:bottom w:w="0" w:type="dxa"/>
           <w:right w:w="108" w:type="dxa"/>
         </w:tblCellMar>
@@ -51,7 +51,7 @@
             </w:tcBorders>
             <w:shd w:fill="auto" w:val="clear"/>
             <w:tcMar>
-              <w:left w:w="19" w:type="dxa"/>
+              <w:left w:w="11" w:type="dxa"/>
             </w:tcMar>
           </w:tcPr>
           <w:p>
@@ -77,7 +77,7 @@
             </w:tcBorders>
             <w:shd w:fill="auto" w:val="clear"/>
             <w:tcMar>
-              <w:left w:w="19" w:type="dxa"/>
+              <w:left w:w="11" w:type="dxa"/>
             </w:tcMar>
           </w:tcPr>
           <w:p>
@@ -106,7 +106,7 @@
             </w:tcBorders>
             <w:shd w:fill="auto" w:val="clear"/>
             <w:tcMar>
-              <w:left w:w="19" w:type="dxa"/>
+              <w:left w:w="11" w:type="dxa"/>
             </w:tcMar>
           </w:tcPr>
           <w:p>
@@ -132,7 +132,7 @@
             </w:tcBorders>
             <w:shd w:fill="auto" w:val="clear"/>
             <w:tcMar>
-              <w:left w:w="19" w:type="dxa"/>
+              <w:left w:w="11" w:type="dxa"/>
             </w:tcMar>
           </w:tcPr>
           <w:p>
@@ -160,16 +160,16 @@
       <w:tblPr>
         <w:tblW w:w="9360" w:type="dxa"/>
         <w:jc w:val="left"/>
-        <w:tblInd w:w="32" w:type="dxa"/>
+        <w:tblInd w:w="30" w:type="dxa"/>
         <w:tblBorders>
-          <w:top w:val="single" w:sz="2" w:space="0" w:color="000001"/>
-          <w:left w:val="single" w:sz="2" w:space="0" w:color="000001"/>
-          <w:bottom w:val="single" w:sz="2" w:space="0" w:color="000001"/>
-          <w:insideH w:val="single" w:sz="2" w:space="0" w:color="000001"/>
+          <w:top w:val="single" w:sz="6" w:space="0" w:color="000001"/>
+          <w:left w:val="single" w:sz="6" w:space="0" w:color="000001"/>
+          <w:bottom w:val="single" w:sz="6" w:space="0" w:color="000001"/>
+          <w:insideH w:val="single" w:sz="6" w:space="0" w:color="000001"/>
         </w:tblBorders>
         <w:tblCellMar>
           <w:top w:w="57" w:type="dxa"/>
-          <w:left w:w="25" w:type="dxa"/>
+          <w:left w:w="17" w:type="dxa"/>
           <w:bottom w:w="57" w:type="dxa"/>
           <w:right w:w="57" w:type="dxa"/>
         </w:tblCellMar>
@@ -184,14 +184,14 @@
           <w:tcPr>
             <w:tcW w:w="1080" w:type="dxa"/>
             <w:tcBorders>
-              <w:top w:val="single" w:sz="2" w:space="0" w:color="000001"/>
-              <w:left w:val="single" w:sz="2" w:space="0" w:color="000001"/>
-              <w:bottom w:val="single" w:sz="2" w:space="0" w:color="000001"/>
-              <w:insideH w:val="single" w:sz="2" w:space="0" w:color="000001"/>
-            </w:tcBorders>
-            <w:shd w:fill="auto" w:val="clear"/>
-            <w:tcMar>
-              <w:left w:w="25" w:type="dxa"/>
+              <w:top w:val="single" w:sz="6" w:space="0" w:color="000001"/>
+              <w:left w:val="single" w:sz="6" w:space="0" w:color="000001"/>
+              <w:bottom w:val="single" w:sz="6" w:space="0" w:color="000001"/>
+              <w:insideH w:val="single" w:sz="6" w:space="0" w:color="000001"/>
+            </w:tcBorders>
+            <w:shd w:fill="auto" w:val="clear"/>
+            <w:tcMar>
+              <w:left w:w="17" w:type="dxa"/>
             </w:tcMar>
           </w:tcPr>
           <w:p>
@@ -216,16 +216,16 @@
           <w:tcPr>
             <w:tcW w:w="8279" w:type="dxa"/>
             <w:tcBorders>
-              <w:top w:val="single" w:sz="2" w:space="0" w:color="000001"/>
-              <w:left w:val="single" w:sz="2" w:space="0" w:color="000001"/>
-              <w:bottom w:val="single" w:sz="2" w:space="0" w:color="000001"/>
-              <w:right w:val="single" w:sz="2" w:space="0" w:color="000001"/>
-              <w:insideH w:val="single" w:sz="2" w:space="0" w:color="000001"/>
-              <w:insideV w:val="single" w:sz="2" w:space="0" w:color="000001"/>
-            </w:tcBorders>
-            <w:shd w:fill="auto" w:val="clear"/>
-            <w:tcMar>
-              <w:left w:w="25" w:type="dxa"/>
+              <w:top w:val="single" w:sz="6" w:space="0" w:color="000001"/>
+              <w:left w:val="single" w:sz="6" w:space="0" w:color="000001"/>
+              <w:bottom w:val="single" w:sz="6" w:space="0" w:color="000001"/>
+              <w:right w:val="single" w:sz="6" w:space="0" w:color="000001"/>
+              <w:insideH w:val="single" w:sz="6" w:space="0" w:color="000001"/>
+              <w:insideV w:val="single" w:sz="6" w:space="0" w:color="000001"/>
+            </w:tcBorders>
+            <w:shd w:fill="auto" w:val="clear"/>
+            <w:tcMar>
+              <w:left w:w="17" w:type="dxa"/>
             </w:tcMar>
           </w:tcPr>
           <w:p>

</xml_diff>

<commit_message>
change the font in the sheet to a monospaced font
</commit_message>
<xml_diff>
--- a/src/org/roiderh/machinetoolconfsheet/resources/base_document.docx
+++ b/src/org/roiderh/machinetoolconfsheet/resources/base_document.docx
@@ -16,7 +16,7 @@
       <w:tblPr>
         <w:tblW w:w="9360" w:type="dxa"/>
         <w:jc w:val="left"/>
-        <w:tblInd w:w="26" w:type="dxa"/>
+        <w:tblInd w:w="19" w:type="dxa"/>
         <w:tblBorders>
           <w:top w:val="single" w:sz="6" w:space="0" w:color="000001"/>
           <w:left w:val="single" w:sz="6" w:space="0" w:color="000001"/>
@@ -27,20 +27,20 @@
         </w:tblBorders>
         <w:tblCellMar>
           <w:top w:w="0" w:type="dxa"/>
-          <w:left w:w="11" w:type="dxa"/>
+          <w:left w:w="3" w:type="dxa"/>
           <w:bottom w:w="0" w:type="dxa"/>
           <w:right w:w="108" w:type="dxa"/>
         </w:tblCellMar>
       </w:tblPr>
       <w:tblGrid>
-        <w:gridCol w:w="1365"/>
-        <w:gridCol w:w="7994"/>
+        <w:gridCol w:w="1470"/>
+        <w:gridCol w:w="7889"/>
       </w:tblGrid>
       <w:tr>
         <w:trPr/>
         <w:tc>
           <w:tcPr>
-            <w:tcW w:w="1365" w:type="dxa"/>
+            <w:tcW w:w="1470" w:type="dxa"/>
             <w:tcBorders>
               <w:top w:val="single" w:sz="6" w:space="0" w:color="000001"/>
               <w:left w:val="single" w:sz="6" w:space="0" w:color="000001"/>
@@ -51,22 +51,26 @@
             </w:tcBorders>
             <w:shd w:fill="auto" w:val="clear"/>
             <w:tcMar>
-              <w:left w:w="11" w:type="dxa"/>
+              <w:left w:w="3" w:type="dxa"/>
             </w:tcMar>
           </w:tcPr>
           <w:p>
             <w:pPr>
               <w:pStyle w:val="Normal"/>
-              <w:rPr/>
-            </w:pPr>
-            <w:r>
-              <w:rPr/>
-            </w:r>
-          </w:p>
-        </w:tc>
-        <w:tc>
-          <w:tcPr>
-            <w:tcW w:w="7994" w:type="dxa"/>
+              <w:rPr>
+                <w:rFonts w:ascii="Liberation Mono" w:hAnsi="Liberation Mono"/>
+              </w:rPr>
+            </w:pPr>
+            <w:r>
+              <w:rPr>
+                <w:rFonts w:ascii="Liberation Mono" w:hAnsi="Liberation Mono"/>
+              </w:rPr>
+            </w:r>
+          </w:p>
+        </w:tc>
+        <w:tc>
+          <w:tcPr>
+            <w:tcW w:w="7889" w:type="dxa"/>
             <w:tcBorders>
               <w:top w:val="single" w:sz="6" w:space="0" w:color="000001"/>
               <w:left w:val="single" w:sz="6" w:space="0" w:color="000001"/>
@@ -77,12 +81,12 @@
             </w:tcBorders>
             <w:shd w:fill="auto" w:val="clear"/>
             <w:tcMar>
-              <w:left w:w="11" w:type="dxa"/>
-            </w:tcMar>
-          </w:tcPr>
-          <w:p>
-            <w:pPr>
-              <w:pStyle w:val="Normal"/>
+              <w:left w:w="3" w:type="dxa"/>
+            </w:tcMar>
+          </w:tcPr>
+          <w:p>
+            <w:pPr>
+              <w:pStyle w:val="TabellenInhalt"/>
               <w:rPr/>
             </w:pPr>
             <w:r>
@@ -95,7 +99,7 @@
         <w:trPr/>
         <w:tc>
           <w:tcPr>
-            <w:tcW w:w="1365" w:type="dxa"/>
+            <w:tcW w:w="1470" w:type="dxa"/>
             <w:tcBorders>
               <w:top w:val="single" w:sz="6" w:space="0" w:color="000001"/>
               <w:left w:val="single" w:sz="6" w:space="0" w:color="000001"/>
@@ -106,7 +110,7 @@
             </w:tcBorders>
             <w:shd w:fill="auto" w:val="clear"/>
             <w:tcMar>
-              <w:left w:w="11" w:type="dxa"/>
+              <w:left w:w="3" w:type="dxa"/>
             </w:tcMar>
           </w:tcPr>
           <w:p>
@@ -121,7 +125,7 @@
         </w:tc>
         <w:tc>
           <w:tcPr>
-            <w:tcW w:w="7994" w:type="dxa"/>
+            <w:tcW w:w="7889" w:type="dxa"/>
             <w:tcBorders>
               <w:top w:val="single" w:sz="6" w:space="0" w:color="000001"/>
               <w:left w:val="single" w:sz="6" w:space="0" w:color="000001"/>
@@ -132,16 +136,20 @@
             </w:tcBorders>
             <w:shd w:fill="auto" w:val="clear"/>
             <w:tcMar>
-              <w:left w:w="11" w:type="dxa"/>
+              <w:left w:w="3" w:type="dxa"/>
             </w:tcMar>
           </w:tcPr>
           <w:p>
             <w:pPr>
               <w:pStyle w:val="Normal"/>
-              <w:rPr/>
-            </w:pPr>
-            <w:r>
-              <w:rPr/>
+              <w:rPr>
+                <w:rFonts w:ascii="Liberation Mono" w:hAnsi="Liberation Mono"/>
+              </w:rPr>
+            </w:pPr>
+            <w:r>
+              <w:rPr>
+                <w:rFonts w:ascii="Liberation Mono" w:hAnsi="Liberation Mono"/>
+              </w:rPr>
             </w:r>
           </w:p>
         </w:tc>
@@ -160,7 +168,7 @@
       <w:tblPr>
         <w:tblW w:w="9360" w:type="dxa"/>
         <w:jc w:val="left"/>
-        <w:tblInd w:w="30" w:type="dxa"/>
+        <w:tblInd w:w="23" w:type="dxa"/>
         <w:tblBorders>
           <w:top w:val="single" w:sz="6" w:space="0" w:color="000001"/>
           <w:left w:val="single" w:sz="6" w:space="0" w:color="000001"/>
@@ -169,29 +177,29 @@
         </w:tblBorders>
         <w:tblCellMar>
           <w:top w:w="57" w:type="dxa"/>
-          <w:left w:w="17" w:type="dxa"/>
+          <w:left w:w="9" w:type="dxa"/>
           <w:bottom w:w="57" w:type="dxa"/>
           <w:right w:w="57" w:type="dxa"/>
         </w:tblCellMar>
       </w:tblPr>
       <w:tblGrid>
-        <w:gridCol w:w="1080"/>
-        <w:gridCol w:w="8279"/>
+        <w:gridCol w:w="630"/>
+        <w:gridCol w:w="8729"/>
       </w:tblGrid>
       <w:tr>
         <w:trPr/>
         <w:tc>
           <w:tcPr>
-            <w:tcW w:w="1080" w:type="dxa"/>
-            <w:tcBorders>
-              <w:top w:val="single" w:sz="6" w:space="0" w:color="000001"/>
-              <w:left w:val="single" w:sz="6" w:space="0" w:color="000001"/>
-              <w:bottom w:val="single" w:sz="6" w:space="0" w:color="000001"/>
-              <w:insideH w:val="single" w:sz="6" w:space="0" w:color="000001"/>
-            </w:tcBorders>
-            <w:shd w:fill="auto" w:val="clear"/>
-            <w:tcMar>
-              <w:left w:w="17" w:type="dxa"/>
+            <w:tcW w:w="630" w:type="dxa"/>
+            <w:tcBorders>
+              <w:top w:val="single" w:sz="6" w:space="0" w:color="000001"/>
+              <w:left w:val="single" w:sz="6" w:space="0" w:color="000001"/>
+              <w:bottom w:val="single" w:sz="6" w:space="0" w:color="000001"/>
+              <w:insideH w:val="single" w:sz="6" w:space="0" w:color="000001"/>
+            </w:tcBorders>
+            <w:shd w:fill="auto" w:val="clear"/>
+            <w:tcMar>
+              <w:left w:w="9" w:type="dxa"/>
             </w:tcMar>
           </w:tcPr>
           <w:p>
@@ -199,6 +207,7 @@
               <w:pStyle w:val="TabellenInhalt"/>
               <w:jc w:val="left"/>
               <w:rPr>
+                <w:rFonts w:ascii="Liberation Mono" w:hAnsi="Liberation Mono"/>
                 <w:b/>
                 <w:b/>
                 <w:bCs/>
@@ -206,6 +215,7 @@
             </w:pPr>
             <w:r>
               <w:rPr>
+                <w:rFonts w:ascii="Liberation Mono" w:hAnsi="Liberation Mono"/>
                 <w:b/>
                 <w:bCs/>
               </w:rPr>
@@ -214,7 +224,7 @@
         </w:tc>
         <w:tc>
           <w:tcPr>
-            <w:tcW w:w="8279" w:type="dxa"/>
+            <w:tcW w:w="8729" w:type="dxa"/>
             <w:tcBorders>
               <w:top w:val="single" w:sz="6" w:space="0" w:color="000001"/>
               <w:left w:val="single" w:sz="6" w:space="0" w:color="000001"/>
@@ -225,16 +235,20 @@
             </w:tcBorders>
             <w:shd w:fill="auto" w:val="clear"/>
             <w:tcMar>
-              <w:left w:w="17" w:type="dxa"/>
+              <w:left w:w="9" w:type="dxa"/>
             </w:tcMar>
           </w:tcPr>
           <w:p>
             <w:pPr>
               <w:pStyle w:val="TabellenInhalt"/>
-              <w:rPr/>
-            </w:pPr>
-            <w:r>
-              <w:rPr/>
+              <w:rPr>
+                <w:rFonts w:ascii="Liberation Mono" w:hAnsi="Liberation Mono"/>
+              </w:rPr>
+            </w:pPr>
+            <w:r>
+              <w:rPr>
+                <w:rFonts w:ascii="Liberation Mono" w:hAnsi="Liberation Mono"/>
+              </w:rPr>
             </w:r>
           </w:p>
         </w:tc>
@@ -257,7 +271,7 @@
       <w:pgNumType w:fmt="decimal"/>
       <w:formProt w:val="false"/>
       <w:textDirection w:val="lrTb"/>
-      <w:docGrid w:type="default" w:linePitch="240" w:charSpace="4294961151"/>
+      <w:docGrid w:type="default" w:linePitch="240" w:charSpace="2047"/>
     </w:sectPr>
   </w:body>
 </w:document>
@@ -269,7 +283,6 @@
     <w:rPrDefault>
       <w:rPr>
         <w:rFonts w:ascii="Liberation Serif" w:hAnsi="Liberation Serif" w:eastAsia="Droid Sans Fallback" w:cs="Droid Sans Devanagari"/>
-        <w:sz w:val="20"/>
         <w:szCs w:val="24"/>
         <w:lang w:val="de-AT" w:eastAsia="zh-CN" w:bidi="hi-IN"/>
       </w:rPr>
@@ -287,9 +300,9 @@
       <w:jc w:val="left"/>
     </w:pPr>
     <w:rPr>
-      <w:rFonts w:ascii="Liberation Serif" w:hAnsi="Liberation Serif" w:eastAsia="Droid Sans Fallback" w:cs="Droid Sans Devanagari"/>
+      <w:rFonts w:ascii="Liberation Mono" w:hAnsi="Liberation Mono" w:eastAsia="Droid Sans Fallback" w:cs="Droid Sans Devanagari"/>
       <w:color w:val="00000A"/>
-      <w:sz w:val="24"/>
+      <w:sz w:val="20"/>
       <w:szCs w:val="24"/>
       <w:lang w:val="de-AT" w:eastAsia="zh-CN" w:bidi="hi-IN"/>
     </w:rPr>
@@ -356,8 +369,13 @@
     <w:name w:val="Tabellen Inhalt"/>
     <w:basedOn w:val="Normal"/>
     <w:qFormat/>
-    <w:pPr/>
-    <w:rPr/>
+    <w:pPr>
+      <w:bidi w:val="0"/>
+    </w:pPr>
+    <w:rPr>
+      <w:rFonts w:ascii="Liberation Mono" w:hAnsi="Liberation Mono"/>
+      <w:sz w:val="20"/>
+    </w:rPr>
   </w:style>
   <w:style w:type="paragraph" w:styleId="Tabellenberschrift">
     <w:name w:val="Tabellen Überschrift"/>

</xml_diff>

<commit_message>
add wks directory and modified date
</commit_message>
<xml_diff>
--- a/src/org/roiderh/machinetoolconfsheet/resources/base_document.docx
+++ b/src/org/roiderh/machinetoolconfsheet/resources/base_document.docx
@@ -26,14 +26,14 @@
         </w:tblCellMar>
       </w:tblPr>
       <w:tblGrid>
-        <w:gridCol w:w="1466"/>
-        <w:gridCol w:w="8171"/>
+        <w:gridCol w:w="1465"/>
+        <w:gridCol w:w="8172"/>
       </w:tblGrid>
       <w:tr>
         <w:trPr/>
         <w:tc>
           <w:tcPr>
-            <w:tcW w:w="1466" w:type="dxa"/>
+            <w:tcW w:w="1465" w:type="dxa"/>
             <w:tcBorders>
               <w:top w:val="single" w:sz="6" w:space="0" w:color="000001"/>
               <w:left w:val="single" w:sz="6" w:space="0" w:color="000001"/>
@@ -57,7 +57,7 @@
         </w:tc>
         <w:tc>
           <w:tcPr>
-            <w:tcW w:w="8171" w:type="dxa"/>
+            <w:tcW w:w="8172" w:type="dxa"/>
             <w:tcBorders>
               <w:top w:val="single" w:sz="6" w:space="0" w:color="000001"/>
               <w:left w:val="single" w:sz="6" w:space="0" w:color="000001"/>
@@ -82,7 +82,7 @@
         <w:trPr/>
         <w:tc>
           <w:tcPr>
-            <w:tcW w:w="1466" w:type="dxa"/>
+            <w:tcW w:w="1465" w:type="dxa"/>
             <w:tcBorders>
               <w:top w:val="single" w:sz="6" w:space="0" w:color="000001"/>
               <w:left w:val="single" w:sz="6" w:space="0" w:color="000001"/>
@@ -104,7 +104,7 @@
         </w:tc>
         <w:tc>
           <w:tcPr>
-            <w:tcW w:w="8171" w:type="dxa"/>
+            <w:tcW w:w="8172" w:type="dxa"/>
             <w:tcBorders>
               <w:top w:val="single" w:sz="6" w:space="0" w:color="000001"/>
               <w:left w:val="single" w:sz="6" w:space="0" w:color="000001"/>
@@ -131,7 +131,7 @@
         <w:trPr/>
         <w:tc>
           <w:tcPr>
-            <w:tcW w:w="1466" w:type="dxa"/>
+            <w:tcW w:w="1465" w:type="dxa"/>
             <w:tcBorders>
               <w:top w:val="single" w:sz="6" w:space="0" w:color="000001"/>
               <w:left w:val="single" w:sz="6" w:space="0" w:color="000001"/>
@@ -153,9 +153,103 @@
         </w:tc>
         <w:tc>
           <w:tcPr>
-            <w:tcW w:w="8171" w:type="dxa"/>
+            <w:tcW w:w="8172" w:type="dxa"/>
             <w:tcBorders>
               <w:top w:val="single" w:sz="6" w:space="0" w:color="000001"/>
+              <w:left w:val="single" w:sz="6" w:space="0" w:color="000001"/>
+              <w:bottom w:val="single" w:sz="6" w:space="0" w:color="000001"/>
+              <w:right w:val="single" w:sz="6" w:space="0" w:color="000001"/>
+            </w:tcBorders>
+            <w:shd w:fill="auto" w:val="clear"/>
+          </w:tcPr>
+          <w:p>
+            <w:pPr>
+              <w:pStyle w:val="Normal"/>
+              <w:widowControl w:val="false"/>
+              <w:rPr>
+                <w:rFonts w:ascii="Liberation Mono" w:hAnsi="Liberation Mono"/>
+              </w:rPr>
+            </w:pPr>
+            <w:r>
+              <w:rPr/>
+            </w:r>
+          </w:p>
+        </w:tc>
+      </w:tr>
+      <w:tr>
+        <w:trPr/>
+        <w:tc>
+          <w:tcPr>
+            <w:tcW w:w="1465" w:type="dxa"/>
+            <w:tcBorders>
+              <w:left w:val="single" w:sz="6" w:space="0" w:color="000001"/>
+              <w:bottom w:val="single" w:sz="6" w:space="0" w:color="000001"/>
+              <w:right w:val="single" w:sz="6" w:space="0" w:color="000001"/>
+            </w:tcBorders>
+            <w:shd w:fill="auto" w:val="clear"/>
+          </w:tcPr>
+          <w:p>
+            <w:pPr>
+              <w:pStyle w:val="Normal"/>
+              <w:widowControl w:val="false"/>
+              <w:rPr/>
+            </w:pPr>
+            <w:r>
+              <w:rPr/>
+            </w:r>
+          </w:p>
+        </w:tc>
+        <w:tc>
+          <w:tcPr>
+            <w:tcW w:w="8172" w:type="dxa"/>
+            <w:tcBorders>
+              <w:left w:val="single" w:sz="6" w:space="0" w:color="000001"/>
+              <w:bottom w:val="single" w:sz="6" w:space="0" w:color="000001"/>
+              <w:right w:val="single" w:sz="6" w:space="0" w:color="000001"/>
+            </w:tcBorders>
+            <w:shd w:fill="auto" w:val="clear"/>
+          </w:tcPr>
+          <w:p>
+            <w:pPr>
+              <w:pStyle w:val="Normal"/>
+              <w:widowControl w:val="false"/>
+              <w:rPr>
+                <w:rFonts w:ascii="Liberation Mono" w:hAnsi="Liberation Mono"/>
+              </w:rPr>
+            </w:pPr>
+            <w:r>
+              <w:rPr/>
+            </w:r>
+          </w:p>
+        </w:tc>
+      </w:tr>
+      <w:tr>
+        <w:trPr/>
+        <w:tc>
+          <w:tcPr>
+            <w:tcW w:w="1465" w:type="dxa"/>
+            <w:tcBorders>
+              <w:left w:val="single" w:sz="6" w:space="0" w:color="000001"/>
+              <w:bottom w:val="single" w:sz="6" w:space="0" w:color="000001"/>
+              <w:right w:val="single" w:sz="6" w:space="0" w:color="000001"/>
+            </w:tcBorders>
+            <w:shd w:fill="auto" w:val="clear"/>
+          </w:tcPr>
+          <w:p>
+            <w:pPr>
+              <w:pStyle w:val="Normal"/>
+              <w:widowControl w:val="false"/>
+              <w:rPr/>
+            </w:pPr>
+            <w:r>
+              <w:rPr/>
+            </w:r>
+          </w:p>
+        </w:tc>
+        <w:tc>
+          <w:tcPr>
+            <w:tcW w:w="8172" w:type="dxa"/>
+            <w:tcBorders>
               <w:left w:val="single" w:sz="6" w:space="0" w:color="000001"/>
               <w:bottom w:val="single" w:sz="6" w:space="0" w:color="000001"/>
               <w:right w:val="single" w:sz="6" w:space="0" w:color="000001"/>
@@ -201,14 +295,14 @@
         </w:tblCellMar>
       </w:tblPr>
       <w:tblGrid>
-        <w:gridCol w:w="900"/>
-        <w:gridCol w:w="8743"/>
+        <w:gridCol w:w="675"/>
+        <w:gridCol w:w="8967"/>
       </w:tblGrid>
       <w:tr>
         <w:trPr/>
         <w:tc>
           <w:tcPr>
-            <w:tcW w:w="900" w:type="dxa"/>
+            <w:tcW w:w="675" w:type="dxa"/>
             <w:tcBorders>
               <w:top w:val="single" w:sz="2" w:space="0" w:color="000000"/>
               <w:left w:val="single" w:sz="2" w:space="0" w:color="000000"/>
@@ -218,16 +312,17 @@
           <w:p>
             <w:pPr>
               <w:pStyle w:val="Tabelleninhalt1"/>
-              <w:rPr/>
-            </w:pPr>
-            <w:r>
-              <w:rPr/>
-            </w:r>
-          </w:p>
-        </w:tc>
-        <w:tc>
-          <w:tcPr>
-            <w:tcW w:w="8743" w:type="dxa"/>
+              <w:widowControl w:val="false"/>
+              <w:rPr/>
+            </w:pPr>
+            <w:r>
+              <w:rPr/>
+            </w:r>
+          </w:p>
+        </w:tc>
+        <w:tc>
+          <w:tcPr>
+            <w:tcW w:w="8967" w:type="dxa"/>
             <w:tcBorders>
               <w:top w:val="single" w:sz="2" w:space="0" w:color="000000"/>
               <w:left w:val="single" w:sz="2" w:space="0" w:color="000000"/>
@@ -238,6 +333,7 @@
           <w:p>
             <w:pPr>
               <w:pStyle w:val="Tabelleninhalt1"/>
+              <w:widowControl w:val="false"/>
               <w:rPr/>
             </w:pPr>
             <w:r>

</xml_diff>